<commit_message>
Added reason for inaccuracy of categorization
</commit_message>
<xml_diff>
--- a/report/Report.docx
+++ b/report/Report.docx
@@ -196,19 +196,7 @@
         <w:rPr>
           <w:b/>
         </w:rPr>
-        <w:t>2</w:t>
-      </w:r>
-      <w:r>
-        <w:rPr>
-          <w:b/>
-        </w:rPr>
-        <w:t xml:space="preserve">. </w:t>
-      </w:r>
-      <w:r>
-        <w:rPr>
-          <w:b/>
-        </w:rPr>
-        <w:t>Problem Definition</w:t>
+        <w:t>2. Problem Definition</w:t>
       </w:r>
     </w:p>
     <w:p>
@@ -217,13 +205,7 @@
         <w:jc w:val="both"/>
       </w:pPr>
       <w:r>
-        <w:t xml:space="preserve">We take the serial single </w:t>
-      </w:r>
-      <w:r>
-        <w:t>algorithm</w:t>
-      </w:r>
-      <w:r>
-        <w:t xml:space="preserve"> and transform it into</w:t>
+        <w:t>We take the serial single algorithm and transform it into</w:t>
       </w:r>
       <w:r>
         <w:t xml:space="preserve"> a faster</w:t>
@@ -385,8 +367,6 @@
           <w:i/>
         </w:rPr>
       </w:pPr>
-      <w:bookmarkStart w:id="0" w:name="_GoBack"/>
-      <w:bookmarkEnd w:id="0"/>
       <w:r>
         <w:rPr>
           <w:i/>
@@ -400,16 +380,7 @@
           <w:szCs w:val="20"/>
           <w:lang w:val="en-IN"/>
         </w:rPr>
-        <w:t>402207</w:t>
-      </w:r>
-      <w:r>
-        <w:rPr>
-          <w:rFonts w:ascii="Lucida Console" w:hAnsi="Lucida Console" w:cs="Lucida Console"/>
-          <w:sz w:val="20"/>
-          <w:szCs w:val="20"/>
-          <w:lang w:val="en-IN"/>
-        </w:rPr>
-        <w:t xml:space="preserve"> documents in the </w:t>
+        <w:t xml:space="preserve">402207 documents in the </w:t>
       </w:r>
       <w:r>
         <w:t>RCV1-RCV2</w:t>
@@ -443,10 +414,7 @@
         <w:t>The</w:t>
       </w:r>
       <w:r>
-        <w:t xml:space="preserve"> </w:t>
-      </w:r>
-      <w:r>
-        <w:t>RCV1-RCV2</w:t>
+        <w:t xml:space="preserve"> RCV1-RCV2</w:t>
       </w:r>
       <w:r>
         <w:t xml:space="preserve"> data </w:t>
@@ -1634,10 +1602,7 @@
         </w:r>
       </w:hyperlink>
       <w:r>
-        <w:t xml:space="preserve"> qrels</w:t>
-      </w:r>
-      <w:r>
-        <w:t xml:space="preserve"> format (available under “</w:t>
+        <w:t xml:space="preserve"> qrels format (available under “</w:t>
       </w:r>
       <w:r>
         <w:t>B.8. On-Line Appendix 8</w:t>
@@ -1731,10 +1696,7 @@
         <w:spacing w:after="0"/>
       </w:pPr>
       <w:r>
-        <w:t xml:space="preserve">We use this data for </w:t>
-      </w:r>
-      <w:r>
-        <w:t>checking the categorization accuracy.</w:t>
+        <w:t>We use this data for checking the categorization accuracy.</w:t>
       </w:r>
     </w:p>
     <w:p>
@@ -2134,19 +2096,7 @@
         <w:rPr>
           <w:rFonts w:eastAsiaTheme="minorEastAsia"/>
         </w:rPr>
-        <w:t xml:space="preserve">, we could create a mutual exclusive partition of centroid assignment to nodes and can still work in parallel. Once the nodes have worked on their </w:t>
-      </w:r>
-      <w:r>
-        <w:rPr>
-          <w:rFonts w:eastAsiaTheme="minorEastAsia"/>
-        </w:rPr>
-        <w:t>partition of centroid assignment</w:t>
-      </w:r>
-      <w:r>
-        <w:rPr>
-          <w:rFonts w:eastAsiaTheme="minorEastAsia"/>
-        </w:rPr>
-        <w:t>, the partition can be rotated and we can proceed further. This will require rotation of model equivalent to one less than the no. of nodes, but still allows us to compute in parallel.</w:t>
+        <w:t>, we could create a mutual exclusive partition of centroid assignment to nodes and can still work in parallel. Once the nodes have worked on their partition of centroid assignment, the partition can be rotated and we can proceed further. This will require rotation of model equivalent to one less than the no. of nodes, but still allows us to compute in parallel.</w:t>
       </w:r>
     </w:p>
     <w:p>
@@ -3076,14 +3026,7 @@
           <w:rFonts w:eastAsiaTheme="minorEastAsia"/>
           <w:i/>
         </w:rPr>
-        <w:t xml:space="preserve"> </w:t>
-      </w:r>
-      <w:r>
-        <w:rPr>
-          <w:rFonts w:eastAsiaTheme="minorEastAsia"/>
-          <w:i/>
-        </w:rPr>
-        <w:t>Sum of Squared Error (SSE)</w:t>
+        <w:t xml:space="preserve"> Sum of Squared Error (SSE)</w:t>
       </w:r>
     </w:p>
     <w:p>
@@ -3456,6 +3399,10 @@
         </w:rPr>
       </w:pPr>
       <w:r>
+        <w:rPr>
+          <w:noProof/>
+          <w:lang w:val="en-IN" w:eastAsia="en-IN"/>
+        </w:rPr>
         <w:drawing>
           <wp:inline distT="0" distB="0" distL="0" distR="0" wp14:anchorId="3B9B4ED0" wp14:editId="5174F90D">
             <wp:extent cx="2743200" cy="1305295"/>
@@ -3683,13 +3630,7 @@
         <w:rPr>
           <w:rFonts w:eastAsiaTheme="minorEastAsia"/>
         </w:rPr>
-        <w:t>We analyzed this</w:t>
-      </w:r>
-      <w:r>
-        <w:rPr>
-          <w:rFonts w:eastAsiaTheme="minorEastAsia"/>
-        </w:rPr>
-        <w:t xml:space="preserve"> for batch size of 0.5% to 40% of documents and for each of them iterations from 50 to 400. Following </w:t>
+        <w:t xml:space="preserve">We analyzed this for batch size of 0.5% to 40% of documents and for each of them iterations from 50 to 400. Following </w:t>
       </w:r>
       <w:r>
         <w:rPr>
@@ -3713,17 +3654,15 @@
         <w:rPr>
           <w:rFonts w:eastAsiaTheme="minorEastAsia"/>
         </w:rPr>
-        <w:t>:</w:t>
-      </w:r>
-      <w:r>
-        <w:rPr>
-          <w:rFonts w:eastAsiaTheme="minorEastAsia"/>
-        </w:rPr>
-        <w:t xml:space="preserve"> </w:t>
-      </w:r>
-    </w:p>
-    <w:p>
-      <w:r>
+        <w:t xml:space="preserve">: </w:t>
+      </w:r>
+    </w:p>
+    <w:p>
+      <w:r>
+        <w:rPr>
+          <w:noProof/>
+          <w:lang w:val="en-IN" w:eastAsia="en-IN"/>
+        </w:rPr>
         <w:drawing>
           <wp:inline distT="0" distB="0" distL="0" distR="0" wp14:anchorId="3877DE35" wp14:editId="056E5BAF">
             <wp:extent cx="2743200" cy="1431813"/>
@@ -3782,7 +3721,13 @@
         <w:t xml:space="preserve">happening </w:t>
       </w:r>
       <w:r>
-        <w:t>so in our results. There are two possible reasons, because of which this anomaly is observed:</w:t>
+        <w:t xml:space="preserve">so in our </w:t>
+      </w:r>
+      <w:r>
+        <w:t>experiments</w:t>
+      </w:r>
+      <w:r>
+        <w:t>. There are two possible reasons, because of which this anomaly is observed:</w:t>
       </w:r>
     </w:p>
     <w:p>
@@ -3794,7 +3739,25 @@
         </w:numPr>
       </w:pPr>
       <w:r>
-        <w:t>For each iteration group, the initial centroid was different and was randomly chosen. The choice of initial centroid can impact k-means.</w:t>
+        <w:t>For each iteration group, the initial centroid</w:t>
+      </w:r>
+      <w:r>
+        <w:t>s</w:t>
+      </w:r>
+      <w:r>
+        <w:t xml:space="preserve"> </w:t>
+      </w:r>
+      <w:r>
+        <w:t>were</w:t>
+      </w:r>
+      <w:r>
+        <w:t xml:space="preserve"> different and </w:t>
+      </w:r>
+      <w:r>
+        <w:t>were</w:t>
+      </w:r>
+      <w:r>
+        <w:t xml:space="preserve"> randomly chosen. The choice of initial centroid can impact k-means.</w:t>
       </w:r>
     </w:p>
     <w:p>
@@ -3806,7 +3769,31 @@
         </w:numPr>
       </w:pPr>
       <w:r>
-        <w:t>The basis of this metric is shaky, reason being, we use closest representative document of cluster for comparison and there are multiple categories associated with a document.</w:t>
+        <w:t>The basis of this metric is shaky, reason being</w:t>
+      </w:r>
+      <w:r>
+        <w:t xml:space="preserve"> i</w:t>
+      </w:r>
+      <w:r>
+        <w:t xml:space="preserve">t is not necessary </w:t>
+      </w:r>
+      <w:r>
+        <w:t>the established</w:t>
+      </w:r>
+      <w:r>
+        <w:t xml:space="preserve"> centroids are representing the categories, they might as well be representing some other feature like industry or region, and we don't know</w:t>
+      </w:r>
+      <w:r>
+        <w:t xml:space="preserve"> what the basis of the centroid formation was.</w:t>
+      </w:r>
+      <w:r>
+        <w:t xml:space="preserve"> </w:t>
+      </w:r>
+      <w:r>
+        <w:t xml:space="preserve">Also </w:t>
+      </w:r>
+      <w:r>
+        <w:t>we use closest representative document of cluster for comparison and there are multiple categories associated with a document.</w:t>
       </w:r>
     </w:p>
     <w:p>
@@ -3822,18 +3809,20 @@
     </w:p>
     <w:p>
       <w:r>
-        <w:t xml:space="preserve">Out of curiosity, we also wanted to compare out multi-threaded implementation with single-threaded version. </w:t>
-      </w:r>
-    </w:p>
-    <w:p>
-      <w:r>
-        <w:t xml:space="preserve">The single threaded version follows the same algorithm as for the multi-threaded, except that </w:t>
-      </w:r>
-      <w:r>
-        <w:t>wherever there was multi-threading it has been replaced with single threaded code.</w:t>
-      </w:r>
-    </w:p>
-    <w:p/>
+        <w:t>Out of curiosity, we also wanted to compare ou</w:t>
+      </w:r>
+      <w:r>
+        <w:t>r</w:t>
+      </w:r>
+      <w:r>
+        <w:t xml:space="preserve"> multi-threaded implementation with single-threaded version. </w:t>
+      </w:r>
+    </w:p>
+    <w:p>
+      <w:r>
+        <w:t>The single threaded version follows the same algorithm as for the multi-threaded, except that wherever there was multi-threading it has been replaced with single threaded code.</w:t>
+      </w:r>
+    </w:p>
     <w:p>
       <w:pPr>
         <w:rPr>
@@ -3857,6 +3846,10 @@
         </w:rPr>
       </w:pPr>
       <w:r>
+        <w:rPr>
+          <w:noProof/>
+          <w:lang w:val="en-IN" w:eastAsia="en-IN"/>
+        </w:rPr>
         <w:drawing>
           <wp:inline distT="0" distB="0" distL="0" distR="0" wp14:anchorId="213F5173" wp14:editId="63DF85E1">
             <wp:extent cx="2743200" cy="2082129"/>
@@ -3950,6 +3943,7 @@
     <w:p/>
     <w:p>
       <w:r>
+        <w:lastRenderedPageBreak/>
         <w:t xml:space="preserve">Harp framework is helpful and does simplify things once you get it right. There is a need for more detailed documentation to get a user started with it. </w:t>
       </w:r>
     </w:p>
@@ -4228,6 +4222,8 @@
         </w:rPr>
         <w:t>Sculley, D., 2010 Web-scale k-means clustering, in: Proceedings of the 19th International Conference on World Wide Web. ACM, pp. 1177–1178.</w:t>
       </w:r>
+      <w:bookmarkStart w:id="0" w:name="_GoBack"/>
+      <w:bookmarkEnd w:id="0"/>
     </w:p>
     <w:sectPr>
       <w:type w:val="continuous"/>
@@ -7212,7 +7208,7 @@
 </file>
 
 <file path=customXml/itemProps1.xml><?xml version="1.0" encoding="utf-8"?>
-<ds:datastoreItem xmlns:ds="http://schemas.openxmlformats.org/officeDocument/2006/customXml" ds:itemID="{9A97EEDC-3D9E-4C70-A916-88983942F9AA}">
+<ds:datastoreItem xmlns:ds="http://schemas.openxmlformats.org/officeDocument/2006/customXml" ds:itemID="{2F444C59-1D86-4DFE-899A-BF9F728AD87B}">
   <ds:schemaRefs>
     <ds:schemaRef ds:uri="http://schemas.openxmlformats.org/officeDocument/2006/bibliography"/>
   </ds:schemaRefs>

</xml_diff>

<commit_message>
Added possible reason for bad perfomance of multi-threaded code
</commit_message>
<xml_diff>
--- a/report/Report.docx
+++ b/report/Report.docx
@@ -3906,6 +3906,9 @@
       </w:r>
       <w:r>
         <w:t xml:space="preserve"> (whereas what we assumed was, the threads will be used from a pool)</w:t>
+      </w:r>
+      <w:r>
+        <w:t xml:space="preserve"> or maybe there is competition for contention of ForkJoin threads</w:t>
       </w:r>
       <w:r>
         <w:t>, which in turn must be overwhelming the nodes. We observed during the multi-threaded code execution, CPU utilization was more or less above 90% all the time. Further analysis is required to understand what exactly caused this.</w:t>
@@ -7208,7 +7211,7 @@
 </file>
 
 <file path=customXml/itemProps1.xml><?xml version="1.0" encoding="utf-8"?>
-<ds:datastoreItem xmlns:ds="http://schemas.openxmlformats.org/officeDocument/2006/customXml" ds:itemID="{2F444C59-1D86-4DFE-899A-BF9F728AD87B}">
+<ds:datastoreItem xmlns:ds="http://schemas.openxmlformats.org/officeDocument/2006/customXml" ds:itemID="{520AAA77-1E19-402B-A79F-7AC7B7BC1192}">
   <ds:schemaRefs>
     <ds:schemaRef ds:uri="http://schemas.openxmlformats.org/officeDocument/2006/bibliography"/>
   </ds:schemaRefs>

</xml_diff>